<commit_message>
Fixed data in reports
</commit_message>
<xml_diff>
--- a/reports/analysis_report.docx
+++ b/reports/analysis_report.docx
@@ -1639,7 +1639,6 @@
           <w:bCs/>
           <w:sz w:val="28"/>
           <w:szCs w:val="28"/>
-          <w:lang w:val="en-US"/>
         </w:rPr>
       </w:pPr>
       <w:r>
@@ -1663,7 +1662,6 @@
           <w:bCs/>
           <w:sz w:val="28"/>
           <w:szCs w:val="28"/>
-          <w:lang w:val="en-US"/>
         </w:rPr>
       </w:pPr>
     </w:p>
@@ -4849,6 +4847,33 @@
           <w:rFonts w:ascii="Times New Roman" w:hAnsi="Times New Roman" w:cs="Times New Roman"/>
           <w:sz w:val="28"/>
           <w:szCs w:val="28"/>
+        </w:rPr>
+      </w:pPr>
+    </w:p>
+    <w:p>
+      <w:pPr>
+        <w:rPr>
+          <w:rFonts w:ascii="Times New Roman" w:hAnsi="Times New Roman" w:cs="Times New Roman"/>
+          <w:sz w:val="28"/>
+          <w:szCs w:val="28"/>
+        </w:rPr>
+      </w:pPr>
+    </w:p>
+    <w:p>
+      <w:pPr>
+        <w:rPr>
+          <w:rFonts w:ascii="Times New Roman" w:hAnsi="Times New Roman" w:cs="Times New Roman"/>
+          <w:sz w:val="28"/>
+          <w:szCs w:val="28"/>
+        </w:rPr>
+      </w:pPr>
+    </w:p>
+    <w:p>
+      <w:pPr>
+        <w:rPr>
+          <w:rFonts w:ascii="Times New Roman" w:hAnsi="Times New Roman" w:cs="Times New Roman"/>
+          <w:sz w:val="28"/>
+          <w:szCs w:val="28"/>
           <w:lang w:val="en-US"/>
         </w:rPr>
       </w:pPr>
@@ -4869,7 +4894,6 @@
           <w:rFonts w:ascii="Times New Roman" w:hAnsi="Times New Roman" w:cs="Times New Roman"/>
           <w:sz w:val="28"/>
           <w:szCs w:val="28"/>
-          <w:lang w:val="en-US"/>
         </w:rPr>
       </w:pPr>
       <w:r>
@@ -4881,10 +4905,10 @@
         </w:rPr>
         <w:lastRenderedPageBreak/>
         <w:drawing>
-          <wp:inline distT="0" distB="0" distL="0" distR="0" wp14:anchorId="1BBDD146" wp14:editId="5C6566CA">
-            <wp:extent cx="5731510" cy="3305175"/>
-            <wp:effectExtent l="0" t="0" r="2540" b="9525"/>
-            <wp:docPr id="556516031" name="Рисунок 1" descr="Изображение выглядит как текст, снимок экрана, диаграмма, График&#10;&#10;Содержимое, созданное искусственным интеллектом, может быть неверным."/>
+          <wp:inline distT="0" distB="0" distL="0" distR="0" wp14:anchorId="7E1FE316" wp14:editId="067DCE98">
+            <wp:extent cx="5731510" cy="3317875"/>
+            <wp:effectExtent l="0" t="0" r="2540" b="0"/>
+            <wp:docPr id="1599376753" name="Рисунок 1" descr="Изображение выглядит как текст, снимок экрана, диаграмма, График&#10;&#10;Содержимое, созданное искусственным интеллектом, может быть неверным."/>
             <wp:cNvGraphicFramePr>
               <a:graphicFrameLocks xmlns:a="http://schemas.openxmlformats.org/drawingml/2006/main" noChangeAspect="1"/>
             </wp:cNvGraphicFramePr>
@@ -4892,7 +4916,7 @@
               <a:graphicData uri="http://schemas.openxmlformats.org/drawingml/2006/picture">
                 <pic:pic xmlns:pic="http://schemas.openxmlformats.org/drawingml/2006/picture">
                   <pic:nvPicPr>
-                    <pic:cNvPr id="556516031" name="Рисунок 1" descr="Изображение выглядит как текст, снимок экрана, диаграмма, График&#10;&#10;Содержимое, созданное искусственным интеллектом, может быть неверным."/>
+                    <pic:cNvPr id="1599376753" name="Рисунок 1" descr="Изображение выглядит как текст, снимок экрана, диаграмма, График&#10;&#10;Содержимое, созданное искусственным интеллектом, может быть неверным."/>
                     <pic:cNvPicPr/>
                   </pic:nvPicPr>
                   <pic:blipFill>
@@ -4904,7 +4928,7 @@
                   <pic:spPr>
                     <a:xfrm>
                       <a:off x="0" y="0"/>
-                      <a:ext cx="5731510" cy="3305175"/>
+                      <a:ext cx="5731510" cy="3317875"/>
                     </a:xfrm>
                     <a:prstGeom prst="rect">
                       <a:avLst/>
@@ -4923,21 +4947,19 @@
           <w:rFonts w:ascii="Times New Roman" w:hAnsi="Times New Roman" w:cs="Times New Roman"/>
           <w:sz w:val="28"/>
           <w:szCs w:val="28"/>
-          <w:lang w:val="en-US"/>
-        </w:rPr>
-      </w:pPr>
-      <w:r>
-        <w:rPr>
-          <w:rFonts w:ascii="Times New Roman" w:hAnsi="Times New Roman" w:cs="Times New Roman"/>
-          <w:sz w:val="28"/>
-          <w:szCs w:val="28"/>
-          <w:lang w:val="en-US"/>
+        </w:rPr>
+      </w:pPr>
+      <w:r>
+        <w:rPr>
+          <w:rFonts w:ascii="Times New Roman" w:hAnsi="Times New Roman" w:cs="Times New Roman"/>
+          <w:sz w:val="28"/>
+          <w:szCs w:val="28"/>
         </w:rPr>
         <w:drawing>
-          <wp:inline distT="0" distB="0" distL="0" distR="0" wp14:anchorId="525D7CDF" wp14:editId="63C3CE5A">
-            <wp:extent cx="5731510" cy="3315970"/>
+          <wp:inline distT="0" distB="0" distL="0" distR="0" wp14:anchorId="0DCB652C" wp14:editId="0223C47B">
+            <wp:extent cx="5731510" cy="3297555"/>
             <wp:effectExtent l="0" t="0" r="2540" b="0"/>
-            <wp:docPr id="682375512" name="Рисунок 1" descr="Изображение выглядит как текст, снимок экрана, Шрифт, программное обеспечение&#10;&#10;Содержимое, созданное искусственным интеллектом, может быть неверным."/>
+            <wp:docPr id="773310077" name="Рисунок 1" descr="Изображение выглядит как текст, снимок экрана, Шрифт, диаграмма&#10;&#10;Содержимое, созданное искусственным интеллектом, может быть неверным."/>
             <wp:cNvGraphicFramePr>
               <a:graphicFrameLocks xmlns:a="http://schemas.openxmlformats.org/drawingml/2006/main" noChangeAspect="1"/>
             </wp:cNvGraphicFramePr>
@@ -4945,7 +4967,7 @@
               <a:graphicData uri="http://schemas.openxmlformats.org/drawingml/2006/picture">
                 <pic:pic xmlns:pic="http://schemas.openxmlformats.org/drawingml/2006/picture">
                   <pic:nvPicPr>
-                    <pic:cNvPr id="682375512" name="Рисунок 1" descr="Изображение выглядит как текст, снимок экрана, Шрифт, программное обеспечение&#10;&#10;Содержимое, созданное искусственным интеллектом, может быть неверным."/>
+                    <pic:cNvPr id="773310077" name="Рисунок 1" descr="Изображение выглядит как текст, снимок экрана, Шрифт, диаграмма&#10;&#10;Содержимое, созданное искусственным интеллектом, может быть неверным."/>
                     <pic:cNvPicPr/>
                   </pic:nvPicPr>
                   <pic:blipFill>
@@ -4957,7 +4979,7 @@
                   <pic:spPr>
                     <a:xfrm>
                       <a:off x="0" y="0"/>
-                      <a:ext cx="5731510" cy="3315970"/>
+                      <a:ext cx="5731510" cy="3297555"/>
                     </a:xfrm>
                     <a:prstGeom prst="rect">
                       <a:avLst/>
@@ -4976,22 +4998,20 @@
           <w:rFonts w:ascii="Times New Roman" w:hAnsi="Times New Roman" w:cs="Times New Roman"/>
           <w:sz w:val="28"/>
           <w:szCs w:val="28"/>
-          <w:lang w:val="en-US"/>
-        </w:rPr>
-      </w:pPr>
-      <w:r>
-        <w:rPr>
-          <w:rFonts w:ascii="Times New Roman" w:hAnsi="Times New Roman" w:cs="Times New Roman"/>
-          <w:sz w:val="28"/>
-          <w:szCs w:val="28"/>
-          <w:lang w:val="en-US"/>
+        </w:rPr>
+      </w:pPr>
+      <w:r>
+        <w:rPr>
+          <w:rFonts w:ascii="Times New Roman" w:hAnsi="Times New Roman" w:cs="Times New Roman"/>
+          <w:sz w:val="28"/>
+          <w:szCs w:val="28"/>
         </w:rPr>
         <w:lastRenderedPageBreak/>
         <w:drawing>
-          <wp:inline distT="0" distB="0" distL="0" distR="0" wp14:anchorId="53E40024" wp14:editId="7FE13E41">
-            <wp:extent cx="5731510" cy="3300730"/>
-            <wp:effectExtent l="0" t="0" r="2540" b="0"/>
-            <wp:docPr id="1194874939" name="Рисунок 1" descr="Изображение выглядит как текст, снимок экрана, число, Шрифт&#10;&#10;Содержимое, созданное искусственным интеллектом, может быть неверным."/>
+          <wp:inline distT="0" distB="0" distL="0" distR="0" wp14:anchorId="18C423FD" wp14:editId="69EA737E">
+            <wp:extent cx="5731510" cy="3311525"/>
+            <wp:effectExtent l="0" t="0" r="2540" b="3175"/>
+            <wp:docPr id="1367058052" name="Рисунок 1" descr="Изображение выглядит как текст, снимок экрана, число, Шрифт&#10;&#10;Содержимое, созданное искусственным интеллектом, может быть неверным."/>
             <wp:cNvGraphicFramePr>
               <a:graphicFrameLocks xmlns:a="http://schemas.openxmlformats.org/drawingml/2006/main" noChangeAspect="1"/>
             </wp:cNvGraphicFramePr>
@@ -4999,7 +5019,7 @@
               <a:graphicData uri="http://schemas.openxmlformats.org/drawingml/2006/picture">
                 <pic:pic xmlns:pic="http://schemas.openxmlformats.org/drawingml/2006/picture">
                   <pic:nvPicPr>
-                    <pic:cNvPr id="1194874939" name="Рисунок 1" descr="Изображение выглядит как текст, снимок экрана, число, Шрифт&#10;&#10;Содержимое, созданное искусственным интеллектом, может быть неверным."/>
+                    <pic:cNvPr id="1367058052" name="Рисунок 1" descr="Изображение выглядит как текст, снимок экрана, число, Шрифт&#10;&#10;Содержимое, созданное искусственным интеллектом, может быть неверным."/>
                     <pic:cNvPicPr/>
                   </pic:nvPicPr>
                   <pic:blipFill>
@@ -5011,7 +5031,7 @@
                   <pic:spPr>
                     <a:xfrm>
                       <a:off x="0" y="0"/>
-                      <a:ext cx="5731510" cy="3300730"/>
+                      <a:ext cx="5731510" cy="3311525"/>
                     </a:xfrm>
                     <a:prstGeom prst="rect">
                       <a:avLst/>
@@ -5030,21 +5050,19 @@
           <w:rFonts w:ascii="Times New Roman" w:hAnsi="Times New Roman" w:cs="Times New Roman"/>
           <w:sz w:val="28"/>
           <w:szCs w:val="28"/>
-          <w:lang w:val="en-US"/>
-        </w:rPr>
-      </w:pPr>
-      <w:r>
-        <w:rPr>
-          <w:rFonts w:ascii="Times New Roman" w:hAnsi="Times New Roman" w:cs="Times New Roman"/>
-          <w:sz w:val="28"/>
-          <w:szCs w:val="28"/>
-          <w:lang w:val="en-US"/>
+        </w:rPr>
+      </w:pPr>
+      <w:r>
+        <w:rPr>
+          <w:rFonts w:ascii="Times New Roman" w:hAnsi="Times New Roman" w:cs="Times New Roman"/>
+          <w:sz w:val="28"/>
+          <w:szCs w:val="28"/>
         </w:rPr>
         <w:drawing>
-          <wp:inline distT="0" distB="0" distL="0" distR="0" wp14:anchorId="039404F2" wp14:editId="2FEA3B99">
-            <wp:extent cx="5731510" cy="3303270"/>
+          <wp:inline distT="0" distB="0" distL="0" distR="0" wp14:anchorId="25946110" wp14:editId="0050F74E">
+            <wp:extent cx="5731510" cy="3297555"/>
             <wp:effectExtent l="0" t="0" r="2540" b="0"/>
-            <wp:docPr id="525929827" name="Рисунок 1" descr="Изображение выглядит как текст, диаграмма, График, линия&#10;&#10;Содержимое, созданное искусственным интеллектом, может быть неверным."/>
+            <wp:docPr id="809764831" name="Рисунок 1" descr="Изображение выглядит как текст, диаграмма, График, линия&#10;&#10;Содержимое, созданное искусственным интеллектом, может быть неверным."/>
             <wp:cNvGraphicFramePr>
               <a:graphicFrameLocks xmlns:a="http://schemas.openxmlformats.org/drawingml/2006/main" noChangeAspect="1"/>
             </wp:cNvGraphicFramePr>
@@ -5052,7 +5070,7 @@
               <a:graphicData uri="http://schemas.openxmlformats.org/drawingml/2006/picture">
                 <pic:pic xmlns:pic="http://schemas.openxmlformats.org/drawingml/2006/picture">
                   <pic:nvPicPr>
-                    <pic:cNvPr id="525929827" name="Рисунок 1" descr="Изображение выглядит как текст, диаграмма, График, линия&#10;&#10;Содержимое, созданное искусственным интеллектом, может быть неверным."/>
+                    <pic:cNvPr id="809764831" name="Рисунок 1" descr="Изображение выглядит как текст, диаграмма, График, линия&#10;&#10;Содержимое, созданное искусственным интеллектом, может быть неверным."/>
                     <pic:cNvPicPr/>
                   </pic:nvPicPr>
                   <pic:blipFill>
@@ -5064,7 +5082,7 @@
                   <pic:spPr>
                     <a:xfrm>
                       <a:off x="0" y="0"/>
-                      <a:ext cx="5731510" cy="3303270"/>
+                      <a:ext cx="5731510" cy="3297555"/>
                     </a:xfrm>
                     <a:prstGeom prst="rect">
                       <a:avLst/>
@@ -5204,15 +5222,14 @@
           <w:rFonts w:ascii="Times New Roman" w:hAnsi="Times New Roman" w:cs="Times New Roman"/>
           <w:b/>
           <w:bCs/>
-          <w:noProof/>
           <w:sz w:val="28"/>
           <w:szCs w:val="28"/>
         </w:rPr>
         <w:drawing>
-          <wp:inline distT="0" distB="0" distL="0" distR="0" wp14:anchorId="0C9D5DFD" wp14:editId="638C61CF">
-            <wp:extent cx="5731510" cy="1616075"/>
-            <wp:effectExtent l="0" t="0" r="2540" b="3175"/>
-            <wp:docPr id="920768978" name="Рисунок 1" descr="Изображение выглядит как текст, линия, График, диаграмма&#10;&#10;Содержимое, созданное искусственным интеллектом, может быть неверным."/>
+          <wp:inline distT="0" distB="0" distL="0" distR="0" wp14:anchorId="31E340B5" wp14:editId="582722FD">
+            <wp:extent cx="5731510" cy="1676400"/>
+            <wp:effectExtent l="0" t="0" r="2540" b="0"/>
+            <wp:docPr id="331389795" name="Рисунок 1" descr="Изображение выглядит как линия, текст, График, диаграмма&#10;&#10;Содержимое, созданное искусственным интеллектом, может быть неверным."/>
             <wp:cNvGraphicFramePr>
               <a:graphicFrameLocks xmlns:a="http://schemas.openxmlformats.org/drawingml/2006/main" noChangeAspect="1"/>
             </wp:cNvGraphicFramePr>
@@ -5220,7 +5237,7 @@
               <a:graphicData uri="http://schemas.openxmlformats.org/drawingml/2006/picture">
                 <pic:pic xmlns:pic="http://schemas.openxmlformats.org/drawingml/2006/picture">
                   <pic:nvPicPr>
-                    <pic:cNvPr id="920768978" name="Рисунок 1" descr="Изображение выглядит как текст, линия, График, диаграмма&#10;&#10;Содержимое, созданное искусственным интеллектом, может быть неверным."/>
+                    <pic:cNvPr id="331389795" name="Рисунок 1" descr="Изображение выглядит как линия, текст, График, диаграмма&#10;&#10;Содержимое, созданное искусственным интеллектом, может быть неверным."/>
                     <pic:cNvPicPr/>
                   </pic:nvPicPr>
                   <pic:blipFill>
@@ -5232,7 +5249,7 @@
                   <pic:spPr>
                     <a:xfrm>
                       <a:off x="0" y="0"/>
-                      <a:ext cx="5731510" cy="1616075"/>
+                      <a:ext cx="5731510" cy="1676400"/>
                     </a:xfrm>
                     <a:prstGeom prst="rect">
                       <a:avLst/>
@@ -5357,15 +5374,14 @@
           <w:rFonts w:ascii="Times New Roman" w:hAnsi="Times New Roman" w:cs="Times New Roman"/>
           <w:b/>
           <w:bCs/>
-          <w:noProof/>
           <w:sz w:val="28"/>
           <w:szCs w:val="28"/>
         </w:rPr>
         <w:drawing>
-          <wp:inline distT="0" distB="0" distL="0" distR="0" wp14:anchorId="5BF1B38A" wp14:editId="2AB63523">
-            <wp:extent cx="5731510" cy="1552575"/>
-            <wp:effectExtent l="0" t="0" r="2540" b="9525"/>
-            <wp:docPr id="1594065168" name="Рисунок 1" descr="Изображение выглядит как График, линия, диаграмма, скат&#10;&#10;Содержимое, созданное искусственным интеллектом, может быть неверным."/>
+          <wp:inline distT="0" distB="0" distL="0" distR="0" wp14:anchorId="4E361B15" wp14:editId="2E0E3C7B">
+            <wp:extent cx="5731510" cy="1612265"/>
+            <wp:effectExtent l="0" t="0" r="2540" b="6985"/>
+            <wp:docPr id="61367244" name="Рисунок 1" descr="Изображение выглядит как График, линия, диаграмма, снимок экрана&#10;&#10;Содержимое, созданное искусственным интеллектом, может быть неверным."/>
             <wp:cNvGraphicFramePr>
               <a:graphicFrameLocks xmlns:a="http://schemas.openxmlformats.org/drawingml/2006/main" noChangeAspect="1"/>
             </wp:cNvGraphicFramePr>
@@ -5373,7 +5389,7 @@
               <a:graphicData uri="http://schemas.openxmlformats.org/drawingml/2006/picture">
                 <pic:pic xmlns:pic="http://schemas.openxmlformats.org/drawingml/2006/picture">
                   <pic:nvPicPr>
-                    <pic:cNvPr id="1594065168" name="Рисунок 1" descr="Изображение выглядит как График, линия, диаграмма, скат&#10;&#10;Содержимое, созданное искусственным интеллектом, может быть неверным."/>
+                    <pic:cNvPr id="61367244" name="Рисунок 1" descr="Изображение выглядит как График, линия, диаграмма, снимок экрана&#10;&#10;Содержимое, созданное искусственным интеллектом, может быть неверным."/>
                     <pic:cNvPicPr/>
                   </pic:nvPicPr>
                   <pic:blipFill>
@@ -5385,7 +5401,7 @@
                   <pic:spPr>
                     <a:xfrm>
                       <a:off x="0" y="0"/>
-                      <a:ext cx="5731510" cy="1552575"/>
+                      <a:ext cx="5731510" cy="1612265"/>
                     </a:xfrm>
                     <a:prstGeom prst="rect">
                       <a:avLst/>
@@ -8140,6 +8156,7 @@
   <w:style w:type="character" w:default="1" w:styleId="a0">
     <w:name w:val="Default Paragraph Font"/>
     <w:uiPriority w:val="1"/>
+    <w:semiHidden/>
     <w:unhideWhenUsed/>
   </w:style>
   <w:style w:type="table" w:default="1" w:styleId="a1">

</xml_diff>